<commit_message>
UC030 Upravljanje funkcionalnostima PDV registra
UC030, SD030, AD030 i prateća dokumentacija za upravljanje
funkcionalnostima PDV registra
</commit_message>
<xml_diff>
--- a/Dokumentacija/Slučajevi korištenja/PB_16 UC300 Unos PDV podataka u registar v 1.0.docx
+++ b/Dokumentacija/Slučajevi korištenja/PB_16 UC300 Unos PDV podataka u registar v 1.0.docx
@@ -8141,16 +8141,7 @@
           <w:sz w:val="22"/>
           <w:szCs w:val="22"/>
         </w:rPr>
-        <w:t xml:space="preserve">7a.  </w:t>
-      </w:r>
-      <w:bookmarkStart w:id="15" w:name="_GoBack"/>
-      <w:r>
-        <w:rPr>
-          <w:rFonts w:asciiTheme="minorHAnsi" w:hAnsiTheme="minorHAnsi" w:cstheme="minorHAnsi"/>
-          <w:sz w:val="22"/>
-          <w:szCs w:val="22"/>
-        </w:rPr>
-        <w:t>Sustav ne uspijeva spremiti podatke u bazu podataka. Prikazuje Ekran za unos</w:t>
+        <w:t>7a.  Sustav ne uspijeva spremiti podatke u bazu podataka. Prikazuje Ekran za unos</w:t>
       </w:r>
       <w:r>
         <w:rPr>
@@ -8168,7 +8159,6 @@
         </w:rPr>
         <w:t xml:space="preserve"> </w:t>
       </w:r>
-      <w:bookmarkEnd w:id="15"/>
     </w:p>
     <w:p>
       <w:pPr>
@@ -8241,7 +8231,7 @@
           <w:rFonts w:asciiTheme="minorHAnsi" w:hAnsiTheme="minorHAnsi" w:cstheme="minorHAnsi"/>
         </w:rPr>
       </w:pPr>
-      <w:bookmarkStart w:id="16" w:name="_Toc386209473"/>
+      <w:bookmarkStart w:id="15" w:name="_Toc386209473"/>
       <w:bookmarkEnd w:id="11"/>
       <w:r>
         <w:rPr>
@@ -8255,7 +8245,7 @@
         </w:rPr>
         <w:t>oslovna pravila</w:t>
       </w:r>
-      <w:bookmarkEnd w:id="16"/>
+      <w:bookmarkEnd w:id="15"/>
     </w:p>
     <w:tbl>
       <w:tblPr>
@@ -8344,8 +8334,8 @@
               </w:rPr>
               <w:t>PP001</w:t>
             </w:r>
-            <w:bookmarkStart w:id="17" w:name="PP001"/>
-            <w:bookmarkEnd w:id="17"/>
+            <w:bookmarkStart w:id="16" w:name="PP001"/>
+            <w:bookmarkEnd w:id="16"/>
           </w:p>
         </w:tc>
         <w:tc>
@@ -8416,7 +8406,7 @@
                 <w:szCs w:val="20"/>
               </w:rPr>
             </w:pPr>
-            <w:bookmarkStart w:id="18" w:name="PP002"/>
+            <w:bookmarkStart w:id="17" w:name="PP002"/>
             <w:r>
               <w:rPr>
                 <w:rFonts w:asciiTheme="minorHAnsi" w:hAnsiTheme="minorHAnsi" w:cstheme="minorHAnsi"/>
@@ -8426,7 +8416,7 @@
               </w:rPr>
               <w:t>PP002</w:t>
             </w:r>
-            <w:bookmarkEnd w:id="18"/>
+            <w:bookmarkEnd w:id="17"/>
           </w:p>
         </w:tc>
         <w:tc>
@@ -8480,8 +8470,8 @@
                 <w:szCs w:val="20"/>
               </w:rPr>
             </w:pPr>
-            <w:bookmarkStart w:id="19" w:name="PP003"/>
-            <w:bookmarkEnd w:id="19"/>
+            <w:bookmarkStart w:id="18" w:name="PP003"/>
+            <w:bookmarkEnd w:id="18"/>
             <w:r>
               <w:rPr>
                 <w:rFonts w:asciiTheme="minorHAnsi" w:hAnsiTheme="minorHAnsi" w:cstheme="minorHAnsi"/>
@@ -8543,8 +8533,8 @@
           <w:lang w:eastAsia="en-US"/>
         </w:rPr>
       </w:pPr>
-      <w:bookmarkStart w:id="20" w:name="PP004"/>
-      <w:bookmarkEnd w:id="20"/>
+      <w:bookmarkStart w:id="19" w:name="PP004"/>
+      <w:bookmarkEnd w:id="19"/>
     </w:p>
     <w:p>
       <w:pPr>
@@ -8563,7 +8553,7 @@
           <w:rFonts w:asciiTheme="minorHAnsi" w:hAnsiTheme="minorHAnsi" w:cstheme="minorHAnsi"/>
         </w:rPr>
       </w:pPr>
-      <w:bookmarkStart w:id="21" w:name="_Toc386209474"/>
+      <w:bookmarkStart w:id="20" w:name="_Toc386209474"/>
       <w:r>
         <w:rPr>
           <w:rFonts w:asciiTheme="minorHAnsi" w:hAnsiTheme="minorHAnsi" w:cstheme="minorHAnsi"/>
@@ -8571,7 +8561,7 @@
         <w:lastRenderedPageBreak/>
         <w:t>Podatkovni skupovi i kontrole kod unosa</w:t>
       </w:r>
-      <w:bookmarkEnd w:id="21"/>
+      <w:bookmarkEnd w:id="20"/>
     </w:p>
     <w:p>
       <w:pPr>
@@ -8589,15 +8579,15 @@
           <w:szCs w:val="24"/>
         </w:rPr>
       </w:pPr>
-      <w:bookmarkStart w:id="22" w:name="_PS001_–_Podaci"/>
-      <w:bookmarkStart w:id="23" w:name="PS01"/>
-      <w:bookmarkStart w:id="24" w:name="PS011"/>
-      <w:bookmarkStart w:id="25" w:name="_Toc326661320"/>
-      <w:bookmarkStart w:id="26" w:name="_Toc386209475"/>
-      <w:bookmarkStart w:id="27" w:name="_Toc322011353"/>
+      <w:bookmarkStart w:id="21" w:name="_PS001_–_Podaci"/>
+      <w:bookmarkStart w:id="22" w:name="PS01"/>
+      <w:bookmarkStart w:id="23" w:name="PS011"/>
+      <w:bookmarkStart w:id="24" w:name="_Toc326661320"/>
+      <w:bookmarkStart w:id="25" w:name="_Toc386209475"/>
+      <w:bookmarkStart w:id="26" w:name="_Toc322011353"/>
+      <w:bookmarkEnd w:id="21"/>
       <w:bookmarkEnd w:id="22"/>
       <w:bookmarkEnd w:id="23"/>
-      <w:bookmarkEnd w:id="24"/>
       <w:r>
         <w:rPr>
           <w:rFonts w:asciiTheme="minorHAnsi" w:hAnsiTheme="minorHAnsi" w:cstheme="minorHAnsi"/>
@@ -8606,7 +8596,7 @@
         </w:rPr>
         <w:t xml:space="preserve">PS001 –  </w:t>
       </w:r>
-      <w:bookmarkEnd w:id="25"/>
+      <w:bookmarkEnd w:id="24"/>
       <w:r>
         <w:rPr>
           <w:rFonts w:asciiTheme="minorHAnsi" w:hAnsiTheme="minorHAnsi" w:cstheme="minorHAnsi"/>
@@ -8615,7 +8605,7 @@
         </w:rPr>
         <w:t>PDV podaci</w:t>
       </w:r>
-      <w:bookmarkEnd w:id="26"/>
+      <w:bookmarkEnd w:id="25"/>
     </w:p>
     <w:tbl>
       <w:tblPr>
@@ -9878,91 +9868,91 @@
           </w:p>
         </w:tc>
       </w:tr>
+      <w:bookmarkEnd w:id="26"/>
+    </w:tbl>
+    <w:p>
+      <w:pPr>
+        <w:rPr>
+          <w:rFonts w:asciiTheme="minorHAnsi" w:hAnsiTheme="minorHAnsi" w:cstheme="minorHAnsi"/>
+          <w:szCs w:val="20"/>
+        </w:rPr>
+      </w:pPr>
+    </w:p>
+    <w:p>
+      <w:pPr>
+        <w:rPr>
+          <w:rFonts w:asciiTheme="minorHAnsi" w:hAnsiTheme="minorHAnsi" w:cstheme="minorHAnsi"/>
+          <w:szCs w:val="20"/>
+        </w:rPr>
+      </w:pPr>
+    </w:p>
+    <w:p>
+      <w:pPr>
+        <w:rPr>
+          <w:rFonts w:asciiTheme="minorHAnsi" w:hAnsiTheme="minorHAnsi" w:cstheme="minorHAnsi"/>
+          <w:szCs w:val="20"/>
+        </w:rPr>
+      </w:pPr>
+    </w:p>
+    <w:p>
+      <w:pPr>
+        <w:rPr>
+          <w:rFonts w:asciiTheme="minorHAnsi" w:hAnsiTheme="minorHAnsi" w:cstheme="minorHAnsi"/>
+          <w:szCs w:val="20"/>
+        </w:rPr>
+      </w:pPr>
+    </w:p>
+    <w:p>
+      <w:pPr>
+        <w:rPr>
+          <w:rFonts w:asciiTheme="minorHAnsi" w:hAnsiTheme="minorHAnsi" w:cstheme="minorHAnsi"/>
+          <w:szCs w:val="20"/>
+        </w:rPr>
+      </w:pPr>
+    </w:p>
+    <w:p>
+      <w:pPr>
+        <w:rPr>
+          <w:rFonts w:asciiTheme="minorHAnsi" w:hAnsiTheme="minorHAnsi" w:cstheme="minorHAnsi"/>
+          <w:szCs w:val="20"/>
+        </w:rPr>
+      </w:pPr>
+    </w:p>
+    <w:p>
+      <w:pPr>
+        <w:rPr>
+          <w:rFonts w:asciiTheme="minorHAnsi" w:hAnsiTheme="minorHAnsi" w:cstheme="minorHAnsi"/>
+          <w:szCs w:val="20"/>
+        </w:rPr>
+      </w:pPr>
+    </w:p>
+    <w:p>
+      <w:pPr>
+        <w:rPr>
+          <w:rFonts w:asciiTheme="minorHAnsi" w:hAnsiTheme="minorHAnsi" w:cstheme="minorHAnsi"/>
+          <w:szCs w:val="20"/>
+        </w:rPr>
+      </w:pPr>
+    </w:p>
+    <w:p>
+      <w:pPr>
+        <w:rPr>
+          <w:rFonts w:asciiTheme="minorHAnsi" w:hAnsiTheme="minorHAnsi" w:cstheme="minorHAnsi"/>
+          <w:szCs w:val="20"/>
+        </w:rPr>
+      </w:pPr>
+    </w:p>
+    <w:p>
+      <w:pPr>
+        <w:pStyle w:val="Heading2"/>
+        <w:rPr>
+          <w:rFonts w:asciiTheme="minorHAnsi" w:hAnsiTheme="minorHAnsi" w:cstheme="minorHAnsi"/>
+          <w:noProof/>
+        </w:rPr>
+      </w:pPr>
+      <w:bookmarkStart w:id="27" w:name="PS002"/>
+      <w:bookmarkStart w:id="28" w:name="_Toc386209476"/>
       <w:bookmarkEnd w:id="27"/>
-    </w:tbl>
-    <w:p>
-      <w:pPr>
-        <w:rPr>
-          <w:rFonts w:asciiTheme="minorHAnsi" w:hAnsiTheme="minorHAnsi" w:cstheme="minorHAnsi"/>
-          <w:szCs w:val="20"/>
-        </w:rPr>
-      </w:pPr>
-    </w:p>
-    <w:p>
-      <w:pPr>
-        <w:rPr>
-          <w:rFonts w:asciiTheme="minorHAnsi" w:hAnsiTheme="minorHAnsi" w:cstheme="minorHAnsi"/>
-          <w:szCs w:val="20"/>
-        </w:rPr>
-      </w:pPr>
-    </w:p>
-    <w:p>
-      <w:pPr>
-        <w:rPr>
-          <w:rFonts w:asciiTheme="minorHAnsi" w:hAnsiTheme="minorHAnsi" w:cstheme="minorHAnsi"/>
-          <w:szCs w:val="20"/>
-        </w:rPr>
-      </w:pPr>
-    </w:p>
-    <w:p>
-      <w:pPr>
-        <w:rPr>
-          <w:rFonts w:asciiTheme="minorHAnsi" w:hAnsiTheme="minorHAnsi" w:cstheme="minorHAnsi"/>
-          <w:szCs w:val="20"/>
-        </w:rPr>
-      </w:pPr>
-    </w:p>
-    <w:p>
-      <w:pPr>
-        <w:rPr>
-          <w:rFonts w:asciiTheme="minorHAnsi" w:hAnsiTheme="minorHAnsi" w:cstheme="minorHAnsi"/>
-          <w:szCs w:val="20"/>
-        </w:rPr>
-      </w:pPr>
-    </w:p>
-    <w:p>
-      <w:pPr>
-        <w:rPr>
-          <w:rFonts w:asciiTheme="minorHAnsi" w:hAnsiTheme="minorHAnsi" w:cstheme="minorHAnsi"/>
-          <w:szCs w:val="20"/>
-        </w:rPr>
-      </w:pPr>
-    </w:p>
-    <w:p>
-      <w:pPr>
-        <w:rPr>
-          <w:rFonts w:asciiTheme="minorHAnsi" w:hAnsiTheme="minorHAnsi" w:cstheme="minorHAnsi"/>
-          <w:szCs w:val="20"/>
-        </w:rPr>
-      </w:pPr>
-    </w:p>
-    <w:p>
-      <w:pPr>
-        <w:rPr>
-          <w:rFonts w:asciiTheme="minorHAnsi" w:hAnsiTheme="minorHAnsi" w:cstheme="minorHAnsi"/>
-          <w:szCs w:val="20"/>
-        </w:rPr>
-      </w:pPr>
-    </w:p>
-    <w:p>
-      <w:pPr>
-        <w:rPr>
-          <w:rFonts w:asciiTheme="minorHAnsi" w:hAnsiTheme="minorHAnsi" w:cstheme="minorHAnsi"/>
-          <w:szCs w:val="20"/>
-        </w:rPr>
-      </w:pPr>
-    </w:p>
-    <w:p>
-      <w:pPr>
-        <w:pStyle w:val="Heading2"/>
-        <w:rPr>
-          <w:rFonts w:asciiTheme="minorHAnsi" w:hAnsiTheme="minorHAnsi" w:cstheme="minorHAnsi"/>
-          <w:noProof/>
-        </w:rPr>
-      </w:pPr>
-      <w:bookmarkStart w:id="28" w:name="PS002"/>
-      <w:bookmarkStart w:id="29" w:name="_Toc386209476"/>
-      <w:bookmarkEnd w:id="28"/>
       <w:r>
         <w:rPr>
           <w:rFonts w:asciiTheme="minorHAnsi" w:hAnsiTheme="minorHAnsi" w:cstheme="minorHAnsi"/>
@@ -9971,7 +9961,7 @@
         <w:lastRenderedPageBreak/>
         <w:t>PS002 –  ZP podaci</w:t>
       </w:r>
-      <w:bookmarkEnd w:id="29"/>
+      <w:bookmarkEnd w:id="28"/>
     </w:p>
     <w:tbl>
       <w:tblPr>
@@ -11330,9 +11320,9 @@
           <w:noProof/>
         </w:rPr>
       </w:pPr>
-      <w:bookmarkStart w:id="30" w:name="PS003"/>
-      <w:bookmarkStart w:id="31" w:name="_Toc386209477"/>
-      <w:bookmarkEnd w:id="30"/>
+      <w:bookmarkStart w:id="29" w:name="PS003"/>
+      <w:bookmarkStart w:id="30" w:name="_Toc386209477"/>
+      <w:bookmarkEnd w:id="29"/>
       <w:r>
         <w:rPr>
           <w:rFonts w:asciiTheme="minorHAnsi" w:hAnsiTheme="minorHAnsi" w:cstheme="minorHAnsi"/>
@@ -11341,7 +11331,7 @@
         <w:lastRenderedPageBreak/>
         <w:t>PS003 –  PDV-S podaci</w:t>
       </w:r>
-      <w:bookmarkEnd w:id="31"/>
+      <w:bookmarkEnd w:id="30"/>
     </w:p>
     <w:tbl>
       <w:tblPr>
@@ -12579,14 +12569,14 @@
           <w:rFonts w:asciiTheme="minorHAnsi" w:hAnsiTheme="minorHAnsi" w:cstheme="minorHAnsi"/>
         </w:rPr>
       </w:pPr>
-      <w:bookmarkStart w:id="32" w:name="_Toc386209478"/>
+      <w:bookmarkStart w:id="31" w:name="_Toc386209478"/>
       <w:r>
         <w:rPr>
           <w:rFonts w:asciiTheme="minorHAnsi" w:hAnsiTheme="minorHAnsi" w:cstheme="minorHAnsi"/>
         </w:rPr>
         <w:t>Poruke u aplikaciji</w:t>
       </w:r>
-      <w:bookmarkEnd w:id="32"/>
+      <w:bookmarkEnd w:id="31"/>
     </w:p>
     <w:tbl>
       <w:tblPr>
@@ -12662,8 +12652,8 @@
                 <w:szCs w:val="20"/>
               </w:rPr>
             </w:pPr>
-            <w:bookmarkStart w:id="33" w:name="PO001"/>
-            <w:bookmarkEnd w:id="33"/>
+            <w:bookmarkStart w:id="32" w:name="PO001"/>
+            <w:bookmarkEnd w:id="32"/>
             <w:r>
               <w:rPr>
                 <w:szCs w:val="20"/>
@@ -12726,8 +12716,8 @@
                 <w:szCs w:val="20"/>
               </w:rPr>
             </w:pPr>
-            <w:bookmarkStart w:id="34" w:name="PO002"/>
-            <w:bookmarkEnd w:id="34"/>
+            <w:bookmarkStart w:id="33" w:name="PO002"/>
+            <w:bookmarkEnd w:id="33"/>
             <w:r>
               <w:rPr>
                 <w:szCs w:val="20"/>
@@ -12790,8 +12780,8 @@
                 <w:szCs w:val="20"/>
               </w:rPr>
             </w:pPr>
-            <w:bookmarkStart w:id="35" w:name="PO003"/>
-            <w:bookmarkEnd w:id="35"/>
+            <w:bookmarkStart w:id="34" w:name="PO003"/>
+            <w:bookmarkEnd w:id="34"/>
             <w:r>
               <w:rPr>
                 <w:szCs w:val="20"/>
@@ -12852,8 +12842,8 @@
                 <w:szCs w:val="20"/>
               </w:rPr>
             </w:pPr>
-            <w:bookmarkStart w:id="36" w:name="PO004"/>
-            <w:bookmarkEnd w:id="36"/>
+            <w:bookmarkStart w:id="35" w:name="PO004"/>
+            <w:bookmarkEnd w:id="35"/>
             <w:r>
               <w:rPr>
                 <w:szCs w:val="20"/>
@@ -12915,8 +12905,8 @@
                 <w:szCs w:val="20"/>
               </w:rPr>
             </w:pPr>
-            <w:bookmarkStart w:id="37" w:name="PO005"/>
-            <w:bookmarkEnd w:id="37"/>
+            <w:bookmarkStart w:id="36" w:name="PO005"/>
+            <w:bookmarkEnd w:id="36"/>
             <w:r>
               <w:rPr>
                 <w:szCs w:val="20"/>
@@ -12968,8 +12958,8 @@
           <w:rFonts w:asciiTheme="minorHAnsi" w:hAnsiTheme="minorHAnsi" w:cstheme="minorHAnsi"/>
         </w:rPr>
       </w:pPr>
-      <w:bookmarkStart w:id="38" w:name="PO006"/>
-      <w:bookmarkEnd w:id="38"/>
+      <w:bookmarkStart w:id="37" w:name="PO006"/>
+      <w:bookmarkEnd w:id="37"/>
     </w:p>
     <w:p>
       <w:pPr>
@@ -12978,7 +12968,7 @@
           <w:rFonts w:asciiTheme="minorHAnsi" w:hAnsiTheme="minorHAnsi" w:cstheme="minorHAnsi"/>
         </w:rPr>
       </w:pPr>
-      <w:bookmarkStart w:id="39" w:name="_Toc386209479"/>
+      <w:bookmarkStart w:id="38" w:name="_Toc386209479"/>
       <w:r>
         <w:rPr>
           <w:rFonts w:asciiTheme="minorHAnsi" w:hAnsiTheme="minorHAnsi" w:cstheme="minorHAnsi"/>
@@ -12986,73 +12976,172 @@
         <w:lastRenderedPageBreak/>
         <w:t>Ekrani</w:t>
       </w:r>
-      <w:bookmarkEnd w:id="39"/>
-    </w:p>
-    <w:p>
-      <w:pPr>
-        <w:rPr>
-          <w:rFonts w:asciiTheme="minorHAnsi" w:hAnsiTheme="minorHAnsi" w:cstheme="minorHAnsi"/>
-          <w:sz w:val="22"/>
-          <w:szCs w:val="22"/>
-          <w:lang w:eastAsia="en-US"/>
-        </w:rPr>
-      </w:pPr>
-      <w:bookmarkStart w:id="40" w:name="_EK001_–_Ekran"/>
+      <w:bookmarkEnd w:id="38"/>
+    </w:p>
+    <w:p>
+      <w:pPr>
+        <w:rPr>
+          <w:rFonts w:asciiTheme="minorHAnsi" w:hAnsiTheme="minorHAnsi" w:cstheme="minorHAnsi"/>
+          <w:sz w:val="22"/>
+          <w:szCs w:val="22"/>
+          <w:lang w:eastAsia="en-US"/>
+        </w:rPr>
+      </w:pPr>
+      <w:bookmarkStart w:id="39" w:name="_EK001_–_Ekran"/>
       <w:bookmarkEnd w:id="0"/>
       <w:bookmarkEnd w:id="1"/>
+      <w:bookmarkEnd w:id="39"/>
+      <w:r>
+        <w:rPr>
+          <w:rFonts w:asciiTheme="minorHAnsi" w:hAnsiTheme="minorHAnsi" w:cstheme="minorHAnsi"/>
+          <w:sz w:val="22"/>
+          <w:szCs w:val="22"/>
+          <w:lang w:eastAsia="en-US"/>
+        </w:rPr>
+        <w:t>Sheme ekrana:</w:t>
+      </w:r>
+    </w:p>
+    <w:p>
+      <w:pPr>
+        <w:rPr>
+          <w:rFonts w:asciiTheme="minorHAnsi" w:hAnsiTheme="minorHAnsi" w:cstheme="minorHAnsi"/>
+          <w:b/>
+          <w:sz w:val="22"/>
+          <w:szCs w:val="22"/>
+          <w:lang w:eastAsia="en-US"/>
+        </w:rPr>
+      </w:pPr>
+      <w:r>
+        <w:rPr>
+          <w:rFonts w:asciiTheme="minorHAnsi" w:hAnsiTheme="minorHAnsi" w:cstheme="minorHAnsi"/>
+          <w:b/>
+          <w:sz w:val="22"/>
+          <w:szCs w:val="22"/>
+          <w:lang w:eastAsia="en-US"/>
+        </w:rPr>
+        <w:t>EK001</w:t>
+      </w:r>
+      <w:bookmarkStart w:id="40" w:name="EK001"/>
       <w:bookmarkEnd w:id="40"/>
       <w:r>
         <w:rPr>
           <w:rFonts w:asciiTheme="minorHAnsi" w:hAnsiTheme="minorHAnsi" w:cstheme="minorHAnsi"/>
-          <w:sz w:val="22"/>
-          <w:szCs w:val="22"/>
-          <w:lang w:eastAsia="en-US"/>
-        </w:rPr>
-        <w:t>Sheme ekrana:</w:t>
-      </w:r>
-    </w:p>
-    <w:p>
-      <w:pPr>
-        <w:rPr>
-          <w:rFonts w:asciiTheme="minorHAnsi" w:hAnsiTheme="minorHAnsi" w:cstheme="minorHAnsi"/>
           <w:b/>
           <w:sz w:val="22"/>
           <w:szCs w:val="22"/>
           <w:lang w:eastAsia="en-US"/>
         </w:rPr>
-      </w:pPr>
-      <w:r>
-        <w:rPr>
-          <w:rFonts w:asciiTheme="minorHAnsi" w:hAnsiTheme="minorHAnsi" w:cstheme="minorHAnsi"/>
-          <w:b/>
-          <w:sz w:val="22"/>
-          <w:szCs w:val="22"/>
-          <w:lang w:eastAsia="en-US"/>
-        </w:rPr>
-        <w:t>EK001</w:t>
-      </w:r>
-      <w:bookmarkStart w:id="41" w:name="EK001"/>
+        <w:t xml:space="preserve"> Osnovni ekran PDV registra</w:t>
+      </w:r>
+      <w:bookmarkStart w:id="41" w:name="_GoBack"/>
       <w:bookmarkEnd w:id="41"/>
-      <w:r>
-        <w:rPr>
-          <w:rFonts w:asciiTheme="minorHAnsi" w:hAnsiTheme="minorHAnsi" w:cstheme="minorHAnsi"/>
-          <w:b/>
-          <w:sz w:val="22"/>
-          <w:szCs w:val="22"/>
-          <w:lang w:eastAsia="en-US"/>
-        </w:rPr>
-        <w:t xml:space="preserve"> Osnovni ekran PDV registra</w:t>
-      </w:r>
-    </w:p>
-    <w:p>
-      <w:pPr>
-        <w:rPr>
-          <w:rFonts w:asciiTheme="minorHAnsi" w:hAnsiTheme="minorHAnsi" w:cstheme="minorHAnsi"/>
-          <w:sz w:val="22"/>
-          <w:szCs w:val="22"/>
-          <w:lang w:eastAsia="en-US"/>
-        </w:rPr>
-      </w:pPr>
+    </w:p>
+    <w:p>
+      <w:pPr>
+        <w:rPr>
+          <w:rFonts w:asciiTheme="minorHAnsi" w:hAnsiTheme="minorHAnsi" w:cstheme="minorHAnsi"/>
+          <w:sz w:val="22"/>
+          <w:szCs w:val="22"/>
+          <w:lang w:eastAsia="en-US"/>
+        </w:rPr>
+      </w:pPr>
+      <w:r>
+        <w:rPr>
+          <w:rFonts w:asciiTheme="minorHAnsi" w:hAnsiTheme="minorHAnsi" w:cstheme="minorHAnsi"/>
+          <w:noProof/>
+          <w:sz w:val="22"/>
+          <w:szCs w:val="22"/>
+          <w:lang w:val="en-US" w:eastAsia="en-US"/>
+        </w:rPr>
+        <mc:AlternateContent>
+          <mc:Choice Requires="wps">
+            <w:drawing>
+              <wp:anchor distT="0" distB="0" distL="114300" distR="114300" simplePos="0" relativeHeight="251719680" behindDoc="0" locked="0" layoutInCell="1" allowOverlap="1">
+                <wp:simplePos x="0" y="0"/>
+                <wp:positionH relativeFrom="column">
+                  <wp:posOffset>281389</wp:posOffset>
+                </wp:positionH>
+                <wp:positionV relativeFrom="paragraph">
+                  <wp:posOffset>112383</wp:posOffset>
+                </wp:positionV>
+                <wp:extent cx="2700020" cy="655608"/>
+                <wp:effectExtent l="57150" t="38100" r="81280" b="87630"/>
+                <wp:wrapNone/>
+                <wp:docPr id="24" name="Rectangle 24"/>
+                <wp:cNvGraphicFramePr/>
+                <a:graphic xmlns:a="http://schemas.openxmlformats.org/drawingml/2006/main">
+                  <a:graphicData uri="http://schemas.microsoft.com/office/word/2010/wordprocessingShape">
+                    <wps:wsp>
+                      <wps:cNvSpPr/>
+                      <wps:spPr>
+                        <a:xfrm>
+                          <a:off x="0" y="0"/>
+                          <a:ext cx="2700020" cy="655608"/>
+                        </a:xfrm>
+                        <a:prstGeom prst="rect">
+                          <a:avLst/>
+                        </a:prstGeom>
+                      </wps:spPr>
+                      <wps:style>
+                        <a:lnRef idx="1">
+                          <a:schemeClr val="dk1"/>
+                        </a:lnRef>
+                        <a:fillRef idx="2">
+                          <a:schemeClr val="dk1"/>
+                        </a:fillRef>
+                        <a:effectRef idx="1">
+                          <a:schemeClr val="dk1"/>
+                        </a:effectRef>
+                        <a:fontRef idx="minor">
+                          <a:schemeClr val="dk1"/>
+                        </a:fontRef>
+                      </wps:style>
+                      <wps:txbx>
+                        <w:txbxContent>
+                          <w:p>
+                            <w:pPr>
+                              <w:jc w:val="center"/>
+                            </w:pPr>
+                            <w:r>
+                              <w:t>REGISTAR POREZNIH PODATAKA</w:t>
+                            </w:r>
+                          </w:p>
+                        </w:txbxContent>
+                      </wps:txbx>
+                      <wps:bodyPr rot="0" spcFirstLastPara="0" vertOverflow="overflow" horzOverflow="overflow" vert="horz" wrap="square" lIns="91440" tIns="45720" rIns="91440" bIns="45720" numCol="1" spcCol="0" rtlCol="0" fromWordArt="0" anchor="ctr" anchorCtr="0" forceAA="0" compatLnSpc="1">
+                        <a:prstTxWarp prst="textNoShape">
+                          <a:avLst/>
+                        </a:prstTxWarp>
+                        <a:noAutofit/>
+                      </wps:bodyPr>
+                    </wps:wsp>
+                  </a:graphicData>
+                </a:graphic>
+              </wp:anchor>
+            </w:drawing>
+          </mc:Choice>
+          <mc:Fallback>
+            <w:pict>
+              <v:rect id="Rectangle 24" o:spid="_x0000_s1026" style="position:absolute;margin-left:22.15pt;margin-top:8.85pt;width:212.6pt;height:51.6pt;z-index:251719680;visibility:visible;mso-wrap-style:square;mso-wrap-distance-left:9pt;mso-wrap-distance-top:0;mso-wrap-distance-right:9pt;mso-wrap-distance-bottom:0;mso-position-horizontal:absolute;mso-position-horizontal-relative:text;mso-position-vertical:absolute;mso-position-vertical-relative:text;v-text-anchor:middle" o:gfxdata="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" fillcolor="gray [1616]" strokecolor="black [3040]">
+                <v:fill color2="#d9d9d9 [496]" rotate="t" angle="180" colors="0 #bcbcbc;22938f #d0d0d0;1 #ededed" focus="100%" type="gradient"/>
+                <v:shadow on="t" color="black" opacity="24903f" origin=",.5" offset="0,.55556mm"/>
+                <v:textbox>
+                  <w:txbxContent>
+                    <w:p>
+                      <w:pPr>
+                        <w:jc w:val="center"/>
+                      </w:pPr>
+                      <w:r>
+                        <w:t>REGISTAR POREZNIH PODATAKA</w:t>
+                      </w:r>
+                    </w:p>
+                  </w:txbxContent>
+                </v:textbox>
+              </v:rect>
+            </w:pict>
+          </mc:Fallback>
+        </mc:AlternateContent>
+      </w:r>
       <w:r>
         <w:rPr>
           <w:rFonts w:asciiTheme="minorHAnsi" w:hAnsiTheme="minorHAnsi" w:cstheme="minorHAnsi"/>
@@ -13104,6 +13193,18 @@
                           <a:schemeClr val="dk1"/>
                         </a:fontRef>
                       </wps:style>
+                      <wps:txbx>
+                        <w:txbxContent>
+                          <w:p>
+                            <w:pPr>
+                              <w:jc w:val="center"/>
+                            </w:pPr>
+                            <w:r>
+                              <w:t>R</w:t>
+                            </w:r>
+                          </w:p>
+                        </w:txbxContent>
+                      </wps:txbx>
                       <wps:bodyPr rot="0" spcFirstLastPara="0" vertOverflow="overflow" horzOverflow="overflow" vert="horz" wrap="square" lIns="91440" tIns="45720" rIns="91440" bIns="45720" numCol="1" spcCol="0" rtlCol="0" fromWordArt="0" anchor="ctr" anchorCtr="0" forceAA="0" compatLnSpc="1">
                         <a:prstTxWarp prst="textNoShape">
                           <a:avLst/>
@@ -13118,9 +13219,21 @@
           </mc:Choice>
           <mc:Fallback>
             <w:pict>
-              <v:rect id="Rectangle 10" o:spid="_x0000_s1026" style="position:absolute;margin-left:22.15pt;margin-top:9pt;width:212.6pt;height:273.05pt;z-index:251667456;visibility:visible;mso-wrap-style:square;mso-wrap-distance-left:9pt;mso-wrap-distance-top:0;mso-wrap-distance-right:9pt;mso-wrap-distance-bottom:0;mso-position-horizontal:absolute;mso-position-horizontal-relative:text;mso-position-vertical:absolute;mso-position-vertical-relative:text;v-text-anchor:middle" o:gfxdata="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" fillcolor="gray [1616]" strokecolor="black [3040]">
+              <v:rect id="Rectangle 10" o:spid="_x0000_s1027" style="position:absolute;margin-left:22.15pt;margin-top:9pt;width:212.6pt;height:273.05pt;z-index:251667456;visibility:visible;mso-wrap-style:square;mso-wrap-distance-left:9pt;mso-wrap-distance-top:0;mso-wrap-distance-right:9pt;mso-wrap-distance-bottom:0;mso-position-horizontal:absolute;mso-position-horizontal-relative:text;mso-position-vertical:absolute;mso-position-vertical-relative:text;v-text-anchor:middle" o:gfxdata="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" fillcolor="gray [1616]" strokecolor="black [3040]">
                 <v:fill color2="#d9d9d9 [496]" rotate="t" angle="180" colors="0 #bcbcbc;22938f #d0d0d0;1 #ededed" focus="100%" type="gradient"/>
                 <v:shadow on="t" color="black" opacity="24903f" origin=",.5" offset="0,.55556mm"/>
+                <v:textbox>
+                  <w:txbxContent>
+                    <w:p>
+                      <w:pPr>
+                        <w:jc w:val="center"/>
+                      </w:pPr>
+                      <w:r>
+                        <w:t>R</w:t>
+                      </w:r>
+                    </w:p>
+                  </w:txbxContent>
+                </v:textbox>
               </v:rect>
             </w:pict>
           </mc:Fallback>
@@ -13136,6 +13249,36 @@
           <w:lang w:eastAsia="en-US"/>
         </w:rPr>
       </w:pPr>
+    </w:p>
+    <w:p>
+      <w:pPr>
+        <w:rPr>
+          <w:rFonts w:asciiTheme="minorHAnsi" w:hAnsiTheme="minorHAnsi" w:cstheme="minorHAnsi"/>
+          <w:sz w:val="22"/>
+          <w:szCs w:val="22"/>
+          <w:lang w:eastAsia="en-US"/>
+        </w:rPr>
+      </w:pPr>
+    </w:p>
+    <w:p>
+      <w:pPr>
+        <w:rPr>
+          <w:rFonts w:asciiTheme="minorHAnsi" w:hAnsiTheme="minorHAnsi" w:cstheme="minorHAnsi"/>
+          <w:sz w:val="22"/>
+          <w:szCs w:val="22"/>
+          <w:lang w:eastAsia="en-US"/>
+        </w:rPr>
+      </w:pPr>
+    </w:p>
+    <w:p>
+      <w:pPr>
+        <w:rPr>
+          <w:rFonts w:asciiTheme="minorHAnsi" w:hAnsiTheme="minorHAnsi" w:cstheme="minorHAnsi"/>
+          <w:sz w:val="22"/>
+          <w:szCs w:val="22"/>
+          <w:lang w:eastAsia="en-US"/>
+        </w:rPr>
+      </w:pPr>
       <w:r>
         <w:rPr>
           <w:rFonts w:asciiTheme="minorHAnsi" w:hAnsiTheme="minorHAnsi" w:cstheme="minorHAnsi"/>
@@ -13147,16 +13290,16 @@
         <mc:AlternateContent>
           <mc:Choice Requires="wps">
             <w:drawing>
-              <wp:anchor distT="0" distB="0" distL="114300" distR="114300" simplePos="0" relativeHeight="251668480" behindDoc="0" locked="0" layoutInCell="1" allowOverlap="1">
+              <wp:anchor distT="0" distB="0" distL="114300" distR="114300" simplePos="0" relativeHeight="251668480" behindDoc="0" locked="0" layoutInCell="1" allowOverlap="1" wp14:anchorId="5A67A0A5" wp14:editId="548AB308">
                 <wp:simplePos x="0" y="0"/>
                 <wp:positionH relativeFrom="column">
-                  <wp:posOffset>1980793</wp:posOffset>
+                  <wp:posOffset>462280</wp:posOffset>
                 </wp:positionH>
                 <wp:positionV relativeFrom="paragraph">
-                  <wp:posOffset>23063</wp:posOffset>
+                  <wp:posOffset>125730</wp:posOffset>
                 </wp:positionV>
-                <wp:extent cx="888520" cy="439947"/>
-                <wp:effectExtent l="76200" t="38100" r="102235" b="113030"/>
+                <wp:extent cx="2406015" cy="439420"/>
+                <wp:effectExtent l="76200" t="38100" r="89535" b="113030"/>
                 <wp:wrapNone/>
                 <wp:docPr id="11" name="Rounded Rectangle 11"/>
                 <wp:cNvGraphicFramePr/>
@@ -13167,7 +13310,7 @@
                       <wps:spPr>
                         <a:xfrm>
                           <a:off x="0" y="0"/>
-                          <a:ext cx="888520" cy="439947"/>
+                          <a:ext cx="2406015" cy="439420"/>
                         </a:xfrm>
                         <a:prstGeom prst="roundRect">
                           <a:avLst/>
@@ -13194,7 +13337,19 @@
                               <w:jc w:val="center"/>
                             </w:pPr>
                             <w:r>
-                              <w:t>Novi izvještaj</w:t>
+                              <w:t>Unos n</w:t>
+                            </w:r>
+                            <w:r>
+                              <w:t>ov</w:t>
+                            </w:r>
+                            <w:r>
+                              <w:t>og</w:t>
+                            </w:r>
+                            <w:r>
+                              <w:t xml:space="preserve"> izvještaj</w:t>
+                            </w:r>
+                            <w:r>
+                              <w:t>a</w:t>
                             </w:r>
                           </w:p>
                         </w:txbxContent>
@@ -13208,6 +13363,9 @@
                     </wps:wsp>
                   </a:graphicData>
                 </a:graphic>
+                <wp14:sizeRelH relativeFrom="margin">
+                  <wp14:pctWidth>0</wp14:pctWidth>
+                </wp14:sizeRelH>
                 <wp14:sizeRelV relativeFrom="margin">
                   <wp14:pctHeight>0</wp14:pctHeight>
                 </wp14:sizeRelV>
@@ -13216,7 +13374,7 @@
           </mc:Choice>
           <mc:Fallback>
             <w:pict>
-              <v:roundrect id="Rounded Rectangle 11" o:spid="_x0000_s1026" style="position:absolute;margin-left:155.95pt;margin-top:1.8pt;width:69.95pt;height:34.65pt;z-index:251668480;visibility:visible;mso-wrap-style:square;mso-height-percent:0;mso-wrap-distance-left:9pt;mso-wrap-distance-top:0;mso-wrap-distance-right:9pt;mso-wrap-distance-bottom:0;mso-position-horizontal:absolute;mso-position-horizontal-relative:text;mso-position-vertical:absolute;mso-position-vertical-relative:text;mso-height-percent:0;mso-height-relative:margin;v-text-anchor:middle" arcsize="10923f" o:gfxdata="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" fillcolor="#215a69 [1640]" stroked="f">
+              <v:roundrect id="Rounded Rectangle 11" o:spid="_x0000_s1028" style="position:absolute;margin-left:36.4pt;margin-top:9.9pt;width:189.45pt;height:34.6pt;z-index:251668480;visibility:visible;mso-wrap-style:square;mso-width-percent:0;mso-height-percent:0;mso-wrap-distance-left:9pt;mso-wrap-distance-top:0;mso-wrap-distance-right:9pt;mso-wrap-distance-bottom:0;mso-position-horizontal:absolute;mso-position-horizontal-relative:text;mso-position-vertical:absolute;mso-position-vertical-relative:text;mso-width-percent:0;mso-height-percent:0;mso-width-relative:margin;mso-height-relative:margin;v-text-anchor:middle" arcsize="10923f" o:gfxdata="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" fillcolor="#215a69 [1640]" stroked="f">
                 <v:fill color2="#3da5c1 [3016]" rotate="t" angle="180" colors="0 #2787a0;52429f #36b1d2;1 #34b3d6" focus="100%" type="gradient">
                   <o:fill v:ext="view" type="gradientUnscaled"/>
                 </v:fill>
@@ -13228,7 +13386,19 @@
                         <w:jc w:val="center"/>
                       </w:pPr>
                       <w:r>
-                        <w:t>Novi izvještaj</w:t>
+                        <w:t>Unos n</w:t>
+                      </w:r>
+                      <w:r>
+                        <w:t>ov</w:t>
+                      </w:r>
+                      <w:r>
+                        <w:t>og</w:t>
+                      </w:r>
+                      <w:r>
+                        <w:t xml:space="preserve"> izvještaj</w:t>
+                      </w:r>
+                      <w:r>
+                        <w:t>a</w:t>
                       </w:r>
                     </w:p>
                   </w:txbxContent>
@@ -13258,66 +13428,419 @@
           <w:lang w:eastAsia="en-US"/>
         </w:rPr>
       </w:pPr>
-    </w:p>
-    <w:p>
-      <w:pPr>
-        <w:rPr>
-          <w:rFonts w:asciiTheme="minorHAnsi" w:hAnsiTheme="minorHAnsi" w:cstheme="minorHAnsi"/>
-          <w:sz w:val="22"/>
-          <w:szCs w:val="22"/>
-          <w:lang w:eastAsia="en-US"/>
-        </w:rPr>
-      </w:pPr>
-    </w:p>
-    <w:p>
-      <w:pPr>
-        <w:rPr>
-          <w:rFonts w:asciiTheme="minorHAnsi" w:hAnsiTheme="minorHAnsi" w:cstheme="minorHAnsi"/>
-          <w:sz w:val="22"/>
-          <w:szCs w:val="22"/>
-          <w:lang w:eastAsia="en-US"/>
-        </w:rPr>
-      </w:pPr>
-    </w:p>
-    <w:p>
-      <w:pPr>
-        <w:rPr>
-          <w:rFonts w:asciiTheme="minorHAnsi" w:hAnsiTheme="minorHAnsi" w:cstheme="minorHAnsi"/>
-          <w:sz w:val="22"/>
-          <w:szCs w:val="22"/>
-          <w:lang w:eastAsia="en-US"/>
-        </w:rPr>
-      </w:pPr>
-    </w:p>
-    <w:p>
-      <w:pPr>
-        <w:rPr>
-          <w:rFonts w:asciiTheme="minorHAnsi" w:hAnsiTheme="minorHAnsi" w:cstheme="minorHAnsi"/>
-          <w:sz w:val="22"/>
-          <w:szCs w:val="22"/>
-          <w:lang w:eastAsia="en-US"/>
-        </w:rPr>
-      </w:pPr>
-    </w:p>
-    <w:p>
-      <w:pPr>
-        <w:rPr>
-          <w:rFonts w:asciiTheme="minorHAnsi" w:hAnsiTheme="minorHAnsi" w:cstheme="minorHAnsi"/>
-          <w:sz w:val="22"/>
-          <w:szCs w:val="22"/>
-          <w:lang w:eastAsia="en-US"/>
-        </w:rPr>
-      </w:pPr>
-    </w:p>
-    <w:p>
-      <w:pPr>
-        <w:rPr>
-          <w:rFonts w:asciiTheme="minorHAnsi" w:hAnsiTheme="minorHAnsi" w:cstheme="minorHAnsi"/>
-          <w:sz w:val="22"/>
-          <w:szCs w:val="22"/>
-          <w:lang w:eastAsia="en-US"/>
-        </w:rPr>
-      </w:pPr>
+      <w:r>
+        <w:rPr>
+          <w:rFonts w:asciiTheme="minorHAnsi" w:hAnsiTheme="minorHAnsi" w:cstheme="minorHAnsi"/>
+          <w:noProof/>
+          <w:sz w:val="22"/>
+          <w:szCs w:val="22"/>
+          <w:lang w:val="en-US" w:eastAsia="en-US"/>
+        </w:rPr>
+        <mc:AlternateContent>
+          <mc:Choice Requires="wps">
+            <w:drawing>
+              <wp:anchor distT="0" distB="0" distL="114300" distR="114300" simplePos="0" relativeHeight="251714560" behindDoc="0" locked="0" layoutInCell="1" allowOverlap="1" wp14:anchorId="3A82A5A5" wp14:editId="41197F16">
+                <wp:simplePos x="0" y="0"/>
+                <wp:positionH relativeFrom="column">
+                  <wp:posOffset>459105</wp:posOffset>
+                </wp:positionH>
+                <wp:positionV relativeFrom="paragraph">
+                  <wp:posOffset>223520</wp:posOffset>
+                </wp:positionV>
+                <wp:extent cx="2406015" cy="439420"/>
+                <wp:effectExtent l="76200" t="38100" r="89535" b="113030"/>
+                <wp:wrapNone/>
+                <wp:docPr id="15" name="Rounded Rectangle 15"/>
+                <wp:cNvGraphicFramePr/>
+                <a:graphic xmlns:a="http://schemas.openxmlformats.org/drawingml/2006/main">
+                  <a:graphicData uri="http://schemas.microsoft.com/office/word/2010/wordprocessingShape">
+                    <wps:wsp>
+                      <wps:cNvSpPr/>
+                      <wps:spPr>
+                        <a:xfrm>
+                          <a:off x="0" y="0"/>
+                          <a:ext cx="2406015" cy="439420"/>
+                        </a:xfrm>
+                        <a:prstGeom prst="roundRect">
+                          <a:avLst/>
+                        </a:prstGeom>
+                        <a:gradFill rotWithShape="1">
+                          <a:gsLst>
+                            <a:gs pos="0">
+                              <a:srgbClr val="4BACC6">
+                                <a:shade val="51000"/>
+                                <a:satMod val="130000"/>
+                              </a:srgbClr>
+                            </a:gs>
+                            <a:gs pos="80000">
+                              <a:srgbClr val="4BACC6">
+                                <a:shade val="93000"/>
+                                <a:satMod val="130000"/>
+                              </a:srgbClr>
+                            </a:gs>
+                            <a:gs pos="100000">
+                              <a:srgbClr val="4BACC6">
+                                <a:shade val="94000"/>
+                                <a:satMod val="135000"/>
+                              </a:srgbClr>
+                            </a:gs>
+                          </a:gsLst>
+                          <a:lin ang="16200000" scaled="0"/>
+                        </a:gradFill>
+                        <a:ln>
+                          <a:noFill/>
+                        </a:ln>
+                        <a:effectLst>
+                          <a:outerShdw blurRad="40000" dist="23000" dir="5400000" rotWithShape="0">
+                            <a:srgbClr val="000000">
+                              <a:alpha val="35000"/>
+                            </a:srgbClr>
+                          </a:outerShdw>
+                        </a:effectLst>
+                        <a:scene3d>
+                          <a:camera prst="orthographicFront">
+                            <a:rot lat="0" lon="0" rev="0"/>
+                          </a:camera>
+                          <a:lightRig rig="threePt" dir="t">
+                            <a:rot lat="0" lon="0" rev="1200000"/>
+                          </a:lightRig>
+                        </a:scene3d>
+                        <a:sp3d>
+                          <a:bevelT w="63500" h="25400"/>
+                        </a:sp3d>
+                      </wps:spPr>
+                      <wps:txbx>
+                        <w:txbxContent>
+                          <w:p>
+                            <w:pPr>
+                              <w:jc w:val="center"/>
+                            </w:pPr>
+                            <w:r>
+                              <w:t>Pretraživanje i pregled</w:t>
+                            </w:r>
+                          </w:p>
+                        </w:txbxContent>
+                      </wps:txbx>
+                      <wps:bodyPr rot="0" spcFirstLastPara="0" vertOverflow="overflow" horzOverflow="overflow" vert="horz" wrap="square" lIns="91440" tIns="45720" rIns="91440" bIns="45720" numCol="1" spcCol="0" rtlCol="0" fromWordArt="0" anchor="ctr" anchorCtr="0" forceAA="0" compatLnSpc="1">
+                        <a:prstTxWarp prst="textNoShape">
+                          <a:avLst/>
+                        </a:prstTxWarp>
+                        <a:noAutofit/>
+                      </wps:bodyPr>
+                    </wps:wsp>
+                  </a:graphicData>
+                </a:graphic>
+                <wp14:sizeRelH relativeFrom="margin">
+                  <wp14:pctWidth>0</wp14:pctWidth>
+                </wp14:sizeRelH>
+                <wp14:sizeRelV relativeFrom="margin">
+                  <wp14:pctHeight>0</wp14:pctHeight>
+                </wp14:sizeRelV>
+              </wp:anchor>
+            </w:drawing>
+          </mc:Choice>
+          <mc:Fallback>
+            <w:pict>
+              <v:roundrect id="Rounded Rectangle 15" o:spid="_x0000_s1029" style="position:absolute;margin-left:36.15pt;margin-top:17.6pt;width:189.45pt;height:34.6pt;z-index:251714560;visibility:visible;mso-wrap-style:square;mso-width-percent:0;mso-height-percent:0;mso-wrap-distance-left:9pt;mso-wrap-distance-top:0;mso-wrap-distance-right:9pt;mso-wrap-distance-bottom:0;mso-position-horizontal:absolute;mso-position-horizontal-relative:text;mso-position-vertical:absolute;mso-position-vertical-relative:text;mso-width-percent:0;mso-height-percent:0;mso-width-relative:margin;mso-height-relative:margin;v-text-anchor:middle" arcsize="10923f" o:gfxdata="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" fillcolor="#2787a0" stroked="f">
+                <v:fill color2="#34b3d6" rotate="t" angle="180" colors="0 #2787a0;52429f #36b1d2;1 #34b3d6" focus="100%" type="gradient">
+                  <o:fill v:ext="view" type="gradientUnscaled"/>
+                </v:fill>
+                <v:shadow on="t" color="black" opacity="22937f" origin=",.5" offset="0,.63889mm"/>
+                <v:textbox>
+                  <w:txbxContent>
+                    <w:p>
+                      <w:pPr>
+                        <w:jc w:val="center"/>
+                      </w:pPr>
+                      <w:r>
+                        <w:t>Pretraživanje i pregled</w:t>
+                      </w:r>
+                    </w:p>
+                  </w:txbxContent>
+                </v:textbox>
+              </v:roundrect>
+            </w:pict>
+          </mc:Fallback>
+        </mc:AlternateContent>
+      </w:r>
+    </w:p>
+    <w:p>
+      <w:pPr>
+        <w:rPr>
+          <w:rFonts w:asciiTheme="minorHAnsi" w:hAnsiTheme="minorHAnsi" w:cstheme="minorHAnsi"/>
+          <w:sz w:val="22"/>
+          <w:szCs w:val="22"/>
+          <w:lang w:eastAsia="en-US"/>
+        </w:rPr>
+      </w:pPr>
+    </w:p>
+    <w:p>
+      <w:pPr>
+        <w:rPr>
+          <w:rFonts w:asciiTheme="minorHAnsi" w:hAnsiTheme="minorHAnsi" w:cstheme="minorHAnsi"/>
+          <w:sz w:val="22"/>
+          <w:szCs w:val="22"/>
+          <w:lang w:eastAsia="en-US"/>
+        </w:rPr>
+      </w:pPr>
+    </w:p>
+    <w:p>
+      <w:pPr>
+        <w:rPr>
+          <w:rFonts w:asciiTheme="minorHAnsi" w:hAnsiTheme="minorHAnsi" w:cstheme="minorHAnsi"/>
+          <w:sz w:val="22"/>
+          <w:szCs w:val="22"/>
+          <w:lang w:eastAsia="en-US"/>
+        </w:rPr>
+      </w:pPr>
+      <w:r>
+        <w:rPr>
+          <w:rFonts w:asciiTheme="minorHAnsi" w:hAnsiTheme="minorHAnsi" w:cstheme="minorHAnsi"/>
+          <w:noProof/>
+          <w:sz w:val="22"/>
+          <w:szCs w:val="22"/>
+          <w:lang w:val="en-US" w:eastAsia="en-US"/>
+        </w:rPr>
+        <mc:AlternateContent>
+          <mc:Choice Requires="wps">
+            <w:drawing>
+              <wp:anchor distT="0" distB="0" distL="114300" distR="114300" simplePos="0" relativeHeight="251718656" behindDoc="0" locked="0" layoutInCell="1" allowOverlap="1" wp14:anchorId="78D4D19C" wp14:editId="177A40FD">
+                <wp:simplePos x="0" y="0"/>
+                <wp:positionH relativeFrom="column">
+                  <wp:posOffset>3556000</wp:posOffset>
+                </wp:positionH>
+                <wp:positionV relativeFrom="paragraph">
+                  <wp:posOffset>23495</wp:posOffset>
+                </wp:positionV>
+                <wp:extent cx="1095375" cy="344805"/>
+                <wp:effectExtent l="742950" t="0" r="28575" b="17145"/>
+                <wp:wrapNone/>
+                <wp:docPr id="21" name="Line Callout 1 21"/>
+                <wp:cNvGraphicFramePr/>
+                <a:graphic xmlns:a="http://schemas.openxmlformats.org/drawingml/2006/main">
+                  <a:graphicData uri="http://schemas.microsoft.com/office/word/2010/wordprocessingShape">
+                    <wps:wsp>
+                      <wps:cNvSpPr/>
+                      <wps:spPr>
+                        <a:xfrm>
+                          <a:off x="0" y="0"/>
+                          <a:ext cx="1095375" cy="344805"/>
+                        </a:xfrm>
+                        <a:prstGeom prst="borderCallout1">
+                          <a:avLst>
+                            <a:gd name="adj1" fmla="val 18750"/>
+                            <a:gd name="adj2" fmla="val -8333"/>
+                            <a:gd name="adj3" fmla="val 72471"/>
+                            <a:gd name="adj4" fmla="val -66684"/>
+                          </a:avLst>
+                        </a:prstGeom>
+                        <a:solidFill>
+                          <a:sysClr val="window" lastClr="FFFFFF"/>
+                        </a:solidFill>
+                        <a:ln w="25400" cap="flat" cmpd="sng" algn="ctr">
+                          <a:solidFill>
+                            <a:sysClr val="windowText" lastClr="000000"/>
+                          </a:solidFill>
+                          <a:prstDash val="solid"/>
+                        </a:ln>
+                        <a:effectLst/>
+                      </wps:spPr>
+                      <wps:txbx>
+                        <w:txbxContent>
+                          <w:p>
+                            <w:pPr>
+                              <w:jc w:val="center"/>
+                              <w:rPr>
+                                <w:sz w:val="14"/>
+                                <w:szCs w:val="14"/>
+                              </w:rPr>
+                            </w:pPr>
+                            <w:r>
+                              <w:rPr>
+                                <w:sz w:val="14"/>
+                                <w:szCs w:val="14"/>
+                              </w:rPr>
+                              <w:t xml:space="preserve">Samo za </w:t>
+                            </w:r>
+                            <w:r>
+                              <w:rPr>
+                                <w:sz w:val="14"/>
+                                <w:szCs w:val="14"/>
+                              </w:rPr>
+                              <w:t>Referenta PU</w:t>
+                            </w:r>
+                          </w:p>
+                        </w:txbxContent>
+                      </wps:txbx>
+                      <wps:bodyPr rot="0" spcFirstLastPara="0" vertOverflow="overflow" horzOverflow="overflow" vert="horz" wrap="square" lIns="91440" tIns="45720" rIns="91440" bIns="45720" numCol="1" spcCol="0" rtlCol="0" fromWordArt="0" anchor="ctr" anchorCtr="0" forceAA="0" compatLnSpc="1">
+                        <a:prstTxWarp prst="textNoShape">
+                          <a:avLst/>
+                        </a:prstTxWarp>
+                        <a:noAutofit/>
+                      </wps:bodyPr>
+                    </wps:wsp>
+                  </a:graphicData>
+                </a:graphic>
+              </wp:anchor>
+            </w:drawing>
+          </mc:Choice>
+          <mc:Fallback>
+            <w:pict>
+              <v:shapetype id="_x0000_t47" coordsize="21600,21600" o:spt="47" adj="-8280,24300,-1800,4050" path="m@0@1l@2@3nfem,l21600,r,21600l,21600xe">
+                <v:stroke joinstyle="miter"/>
+                <v:formulas>
+                  <v:f eqn="val #0"/>
+                  <v:f eqn="val #1"/>
+                  <v:f eqn="val #2"/>
+                  <v:f eqn="val #3"/>
+                </v:formulas>
+                <v:path arrowok="t" o:extrusionok="f" gradientshapeok="t" o:connecttype="custom" o:connectlocs="@0,@1;10800,0;10800,21600;0,10800;21600,10800"/>
+                <v:handles>
+                  <v:h position="#0,#1"/>
+                  <v:h position="#2,#3"/>
+                </v:handles>
+                <o:callout v:ext="edit" type="oneSegment" on="t"/>
+              </v:shapetype>
+              <v:shape id="Line Callout 1 21" o:spid="_x0000_s1030" type="#_x0000_t47" style="position:absolute;margin-left:280pt;margin-top:1.85pt;width:86.25pt;height:27.15pt;z-index:251718656;visibility:visible;mso-wrap-style:square;mso-wrap-distance-left:9pt;mso-wrap-distance-top:0;mso-wrap-distance-right:9pt;mso-wrap-distance-bottom:0;mso-position-horizontal:absolute;mso-position-horizontal-relative:text;mso-position-vertical:absolute;mso-position-vertical-relative:text;v-text-anchor:middle" o:gfxdata="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" adj="-14404,15654" fillcolor="window" strokecolor="windowText" strokeweight="2pt">
+                <v:textbox>
+                  <w:txbxContent>
+                    <w:p>
+                      <w:pPr>
+                        <w:jc w:val="center"/>
+                        <w:rPr>
+                          <w:sz w:val="14"/>
+                          <w:szCs w:val="14"/>
+                        </w:rPr>
+                      </w:pPr>
+                      <w:r>
+                        <w:rPr>
+                          <w:sz w:val="14"/>
+                          <w:szCs w:val="14"/>
+                        </w:rPr>
+                        <w:t xml:space="preserve">Samo za </w:t>
+                      </w:r>
+                      <w:r>
+                        <w:rPr>
+                          <w:sz w:val="14"/>
+                          <w:szCs w:val="14"/>
+                        </w:rPr>
+                        <w:t>Referenta PU</w:t>
+                      </w:r>
+                    </w:p>
+                  </w:txbxContent>
+                </v:textbox>
+                <o:callout v:ext="edit" minusy="t"/>
+              </v:shape>
+            </w:pict>
+          </mc:Fallback>
+        </mc:AlternateContent>
+      </w:r>
+      <w:r>
+        <w:rPr>
+          <w:rFonts w:asciiTheme="minorHAnsi" w:hAnsiTheme="minorHAnsi" w:cstheme="minorHAnsi"/>
+          <w:noProof/>
+          <w:sz w:val="22"/>
+          <w:szCs w:val="22"/>
+          <w:lang w:val="en-US" w:eastAsia="en-US"/>
+        </w:rPr>
+        <mc:AlternateContent>
+          <mc:Choice Requires="wps">
+            <w:drawing>
+              <wp:anchor distT="0" distB="0" distL="114300" distR="114300" simplePos="0" relativeHeight="251716608" behindDoc="0" locked="0" layoutInCell="1" allowOverlap="1" wp14:anchorId="23491BE9" wp14:editId="46C07536">
+                <wp:simplePos x="0" y="0"/>
+                <wp:positionH relativeFrom="column">
+                  <wp:posOffset>464820</wp:posOffset>
+                </wp:positionH>
+                <wp:positionV relativeFrom="paragraph">
+                  <wp:posOffset>127635</wp:posOffset>
+                </wp:positionV>
+                <wp:extent cx="2406015" cy="439420"/>
+                <wp:effectExtent l="76200" t="38100" r="89535" b="113030"/>
+                <wp:wrapNone/>
+                <wp:docPr id="18" name="Rounded Rectangle 18"/>
+                <wp:cNvGraphicFramePr/>
+                <a:graphic xmlns:a="http://schemas.openxmlformats.org/drawingml/2006/main">
+                  <a:graphicData uri="http://schemas.microsoft.com/office/word/2010/wordprocessingShape">
+                    <wps:wsp>
+                      <wps:cNvSpPr/>
+                      <wps:spPr>
+                        <a:xfrm>
+                          <a:off x="0" y="0"/>
+                          <a:ext cx="2406015" cy="439420"/>
+                        </a:xfrm>
+                        <a:prstGeom prst="roundRect">
+                          <a:avLst/>
+                        </a:prstGeom>
+                        <a:ln/>
+                      </wps:spPr>
+                      <wps:style>
+                        <a:lnRef idx="0">
+                          <a:schemeClr val="accent3"/>
+                        </a:lnRef>
+                        <a:fillRef idx="3">
+                          <a:schemeClr val="accent3"/>
+                        </a:fillRef>
+                        <a:effectRef idx="3">
+                          <a:schemeClr val="accent3"/>
+                        </a:effectRef>
+                        <a:fontRef idx="minor">
+                          <a:schemeClr val="lt1"/>
+                        </a:fontRef>
+                      </wps:style>
+                      <wps:txbx>
+                        <w:txbxContent>
+                          <w:p>
+                            <w:pPr>
+                              <w:jc w:val="center"/>
+                            </w:pPr>
+                            <w:r>
+                              <w:t>Kontrola poreznih podataka</w:t>
+                            </w:r>
+                          </w:p>
+                        </w:txbxContent>
+                      </wps:txbx>
+                      <wps:bodyPr rot="0" spcFirstLastPara="0" vertOverflow="overflow" horzOverflow="overflow" vert="horz" wrap="square" lIns="91440" tIns="45720" rIns="91440" bIns="45720" numCol="1" spcCol="0" rtlCol="0" fromWordArt="0" anchor="ctr" anchorCtr="0" forceAA="0" compatLnSpc="1">
+                        <a:prstTxWarp prst="textNoShape">
+                          <a:avLst/>
+                        </a:prstTxWarp>
+                        <a:noAutofit/>
+                      </wps:bodyPr>
+                    </wps:wsp>
+                  </a:graphicData>
+                </a:graphic>
+                <wp14:sizeRelH relativeFrom="margin">
+                  <wp14:pctWidth>0</wp14:pctWidth>
+                </wp14:sizeRelH>
+                <wp14:sizeRelV relativeFrom="margin">
+                  <wp14:pctHeight>0</wp14:pctHeight>
+                </wp14:sizeRelV>
+              </wp:anchor>
+            </w:drawing>
+          </mc:Choice>
+          <mc:Fallback>
+            <w:pict>
+              <v:roundrect id="Rounded Rectangle 18" o:spid="_x0000_s1031" style="position:absolute;margin-left:36.6pt;margin-top:10.05pt;width:189.45pt;height:34.6pt;z-index:251716608;visibility:visible;mso-wrap-style:square;mso-width-percent:0;mso-height-percent:0;mso-wrap-distance-left:9pt;mso-wrap-distance-top:0;mso-wrap-distance-right:9pt;mso-wrap-distance-bottom:0;mso-position-horizontal:absolute;mso-position-horizontal-relative:text;mso-position-vertical:absolute;mso-position-vertical-relative:text;mso-width-percent:0;mso-height-percent:0;mso-width-relative:margin;mso-height-relative:margin;v-text-anchor:middle" arcsize="10923f" o:gfxdata="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" fillcolor="#506329 [1638]" stroked="f">
+                <v:fill color2="#93b64c [3014]" rotate="t" angle="180" colors="0 #769535;52429f #9bc348;1 #9cc746" focus="100%" type="gradient">
+                  <o:fill v:ext="view" type="gradientUnscaled"/>
+                </v:fill>
+                <v:shadow on="t" color="black" opacity="22937f" origin=",.5" offset="0,.63889mm"/>
+                <v:textbox>
+                  <w:txbxContent>
+                    <w:p>
+                      <w:pPr>
+                        <w:jc w:val="center"/>
+                      </w:pPr>
+                      <w:r>
+                        <w:t>Kontrola poreznih podataka</w:t>
+                      </w:r>
+                    </w:p>
+                  </w:txbxContent>
+                </v:textbox>
+              </v:roundrect>
+            </w:pict>
+          </mc:Fallback>
+        </mc:AlternateContent>
+      </w:r>
     </w:p>
     <w:p>
       <w:pPr>
@@ -17598,7 +18121,11 @@
           </mc:Choice>
           <mc:Fallback>
             <w:pict>
-              <v:shape id="Text Box 45" o:spid="_x0000_s1045" type="#_x0000_t202" style="position:absolute;margin-left:36.4pt;margin-top:8.85pt;width:306.35pt;height:185.45pt;z-index:251701248;visibility:visible;mso-wrap-style:square;mso-wrap-distance-left:9pt;mso-wrap-distance-top:0;mso-wrap-distance-right:9pt;mso-wrap-distance-bottom:0;mso-position-horizontal:absolute;mso-position-horizontal-relative:text;mso-position-vertical:absolute;mso-position-vertical-relative:text;v-text-anchor:top" o:gfxdata="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" fillcolor="white [3201]" strokeweight=".5pt">
+              <v:shapetype id="_x0000_t202" coordsize="21600,21600" o:spt="202" path="m,l,21600r21600,l21600,xe">
+                <v:stroke joinstyle="miter"/>
+                <v:path gradientshapeok="t" o:connecttype="rect"/>
+              </v:shapetype>
+              <v:shape id="Text Box 45" o:spid="_x0000_s1050" type="#_x0000_t202" style="position:absolute;margin-left:36.4pt;margin-top:8.85pt;width:306.35pt;height:185.45pt;z-index:251701248;visibility:visible;mso-wrap-style:square;mso-wrap-distance-left:9pt;mso-wrap-distance-top:0;mso-wrap-distance-right:9pt;mso-wrap-distance-bottom:0;mso-position-horizontal:absolute;mso-position-horizontal-relative:text;mso-position-vertical:absolute;mso-position-vertical-relative:text;v-text-anchor:top" o:gfxdata="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" fillcolor="white [3201]" strokeweight=".5pt">
                 <v:textbox>
                   <w:txbxContent>
                     <w:tbl>
@@ -21088,7 +21615,7 @@
           </mc:Choice>
           <mc:Fallback>
             <w:pict>
-              <v:shape id="Text Box 51" o:spid="_x0000_s1051" type="#_x0000_t202" style="position:absolute;margin-left:36.4pt;margin-top:8.85pt;width:306.35pt;height:185.45pt;z-index:251708416;visibility:visible;mso-wrap-style:square;mso-wrap-distance-left:9pt;mso-wrap-distance-top:0;mso-wrap-distance-right:9pt;mso-wrap-distance-bottom:0;mso-position-horizontal:absolute;mso-position-horizontal-relative:text;mso-position-vertical:absolute;mso-position-vertical-relative:text;v-text-anchor:top" o:gfxdata="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" fillcolor="window" strokeweight=".5pt">
+              <v:shape id="Text Box 51" o:spid="_x0000_s1056" type="#_x0000_t202" style="position:absolute;margin-left:36.4pt;margin-top:8.85pt;width:306.35pt;height:185.45pt;z-index:251708416;visibility:visible;mso-wrap-style:square;mso-wrap-distance-left:9pt;mso-wrap-distance-top:0;mso-wrap-distance-right:9pt;mso-wrap-distance-bottom:0;mso-position-horizontal:absolute;mso-position-horizontal-relative:text;mso-position-vertical:absolute;mso-position-vertical-relative:text;v-text-anchor:top" o:gfxdata="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" fillcolor="window" strokeweight=".5pt">
                 <v:textbox>
                   <w:txbxContent>
                     <w:tbl>
@@ -22497,7 +23024,7 @@
         <w:sz w:val="20"/>
         <w:szCs w:val="20"/>
       </w:rPr>
-      <w:t>6</w:t>
+      <w:t>10</w:t>
     </w:r>
     <w:r>
       <w:rPr>
@@ -23390,7 +23917,7 @@
         <w:sz w:val="20"/>
         <w:szCs w:val="20"/>
       </w:rPr>
-      <w:t>5</w:t>
+      <w:t>11</w:t>
     </w:r>
     <w:r>
       <w:rPr>
@@ -31009,7 +31536,7 @@
 </file>
 
 <file path=customXml/itemProps1.xml><?xml version="1.0" encoding="utf-8"?>
-<ds:datastoreItem xmlns:ds="http://schemas.openxmlformats.org/officeDocument/2006/customXml" ds:itemID="{174C1618-2587-4145-9EDE-74798398B2BB}">
+<ds:datastoreItem xmlns:ds="http://schemas.openxmlformats.org/officeDocument/2006/customXml" ds:itemID="{3F3659D9-3E1C-42D8-ADED-A07445075C09}">
   <ds:schemaRefs>
     <ds:schemaRef ds:uri="http://schemas.openxmlformats.org/officeDocument/2006/bibliography"/>
   </ds:schemaRefs>

</xml_diff>